<commit_message>
Requirements doc Student 5
</commit_message>
<xml_diff>
--- a/reports/Student 5/07 Requirements - Student #5.docx
+++ b/reports/Student 5/07 Requirements - Student #5.docx
@@ -97,6 +97,7 @@
               </w:rPr>
               <w:tab/>
             </w:r>
+            <w:permStart w:id="1914861982" w:edGrp="everyone"/>
             <w:sdt>
               <w:sdtPr>
                 <w:rPr>
@@ -110,16 +111,34 @@
                 <w15:appearance w15:val="hidden"/>
                 <w:text/>
               </w:sdtPr>
-              <w:sdtEndPr/>
               <w:sdtContent>
                 <w:r>
                   <w:rPr>
                     <w:rFonts w:asciiTheme="majorHAnsi" w:hAnsiTheme="majorHAnsi" w:cstheme="majorHAnsi"/>
                   </w:rPr>
-                  <w:t xml:space="preserve">C1.026 </w:t>
+                  <w:t xml:space="preserve"> </w:t>
+                </w:r>
+                <w:r>
+                  <w:rPr>
+                    <w:rFonts w:asciiTheme="majorHAnsi" w:hAnsiTheme="majorHAnsi" w:cstheme="majorHAnsi"/>
+                  </w:rPr>
+                  <w:t>C</w:t>
+                </w:r>
+                <w:r>
+                  <w:rPr>
+                    <w:rFonts w:asciiTheme="majorHAnsi" w:hAnsiTheme="majorHAnsi" w:cstheme="majorHAnsi"/>
+                  </w:rPr>
+                  <w:t>2</w:t>
+                </w:r>
+                <w:r>
+                  <w:rPr>
+                    <w:rFonts w:asciiTheme="majorHAnsi" w:hAnsiTheme="majorHAnsi" w:cstheme="majorHAnsi"/>
+                  </w:rPr>
+                  <w:t>.026</w:t>
                 </w:r>
               </w:sdtContent>
             </w:sdt>
+            <w:permEnd w:id="1914861982"/>
           </w:p>
         </w:tc>
       </w:tr>
@@ -161,6 +180,7 @@
               </w:rPr>
               <w:tab/>
             </w:r>
+            <w:permStart w:id="1280002524" w:edGrp="everyone"/>
             <w:sdt>
               <w:sdtPr>
                 <w:rPr>
@@ -174,16 +194,22 @@
                 <w15:appearance w15:val="hidden"/>
                 <w:text/>
               </w:sdtPr>
-              <w:sdtEndPr/>
               <w:sdtContent>
                 <w:r>
                   <w:rPr>
                     <w:rFonts w:asciiTheme="majorHAnsi" w:hAnsiTheme="majorHAnsi" w:cstheme="majorHAnsi"/>
                   </w:rPr>
-                  <w:t xml:space="preserve"> https://github.com/xxxx  </w:t>
+                  <w:t xml:space="preserve"> </w:t>
+                </w:r>
+                <w:r>
+                  <w:rPr>
+                    <w:rFonts w:asciiTheme="majorHAnsi" w:hAnsiTheme="majorHAnsi" w:cstheme="majorHAnsi"/>
+                  </w:rPr>
+                  <w:t xml:space="preserve">https://github.com/maryycarrera/Acme-SF-D04  </w:t>
                 </w:r>
               </w:sdtContent>
             </w:sdt>
+            <w:permEnd w:id="1280002524"/>
           </w:p>
         </w:tc>
       </w:tr>
@@ -239,6 +265,7 @@
               </w:rPr>
               <w:tab/>
             </w:r>
+            <w:permStart w:id="1886137386" w:edGrp="everyone"/>
             <w:sdt>
               <w:sdtPr>
                 <w:rPr>
@@ -269,6 +296,7 @@
               </w:sdtContent>
             </w:sdt>
           </w:p>
+          <w:permEnd w:id="1886137386"/>
           <w:p>
             <w:pPr>
               <w:pStyle w:val="Sinespaciado"/>
@@ -298,6 +326,7 @@
               </w:rPr>
               <w:tab/>
             </w:r>
+            <w:permStart w:id="744897090" w:edGrp="everyone"/>
             <w:sdt>
               <w:sdtPr>
                 <w:rPr>
@@ -341,6 +370,7 @@
                 </w:r>
               </w:sdtContent>
             </w:sdt>
+            <w:permEnd w:id="744897090"/>
           </w:p>
           <w:p>
             <w:pPr>
@@ -369,6 +399,7 @@
               </w:rPr>
               <w:tab/>
             </w:r>
+            <w:permStart w:id="1073245886" w:edGrp="everyone"/>
             <w:sdt>
               <w:sdtPr>
                 <w:rPr>
@@ -418,6 +449,7 @@
                 </w:r>
               </w:sdtContent>
             </w:sdt>
+            <w:permEnd w:id="1073245886"/>
           </w:p>
           <w:p>
             <w:pPr>
@@ -446,6 +478,7 @@
               </w:rPr>
               <w:tab/>
             </w:r>
+            <w:permStart w:id="1914392276" w:edGrp="everyone"/>
             <w:sdt>
               <w:sdtPr>
                 <w:rPr>
@@ -458,7 +491,6 @@
                 </w:placeholder>
                 <w:text/>
               </w:sdtPr>
-              <w:sdtEndPr/>
               <w:sdtContent>
                 <w:r>
                   <w:rPr>
@@ -472,14 +504,9 @@
                   </w:rPr>
                   <w:t>Developer, Tester</w:t>
                 </w:r>
-                <w:r>
-                  <w:rPr>
-                    <w:rFonts w:asciiTheme="majorHAnsi" w:hAnsiTheme="majorHAnsi" w:cstheme="majorHAnsi"/>
-                  </w:rPr>
-                  <w:t xml:space="preserve"> </w:t>
-                </w:r>
               </w:sdtContent>
             </w:sdt>
+            <w:permEnd w:id="1914392276"/>
           </w:p>
         </w:tc>
       </w:tr>
@@ -527,11 +554,11 @@
               </w:rPr>
               <w:tab/>
             </w:r>
+            <w:permStart w:id="1153055796" w:edGrp="everyone"/>
             <w:sdt>
               <w:sdtPr>
                 <w:rPr>
                   <w:rFonts w:asciiTheme="majorHAnsi" w:hAnsiTheme="majorHAnsi" w:cstheme="majorHAnsi"/>
-                  <w:u w:val="single"/>
                 </w:rPr>
                 <w:tag w:val="Moment"/>
                 <w:id w:val="-131097587"/>
@@ -546,49 +573,38 @@
                 <w:r>
                   <w:rPr>
                     <w:rFonts w:asciiTheme="majorHAnsi" w:hAnsiTheme="majorHAnsi" w:cstheme="majorHAnsi"/>
-                    <w:u w:val="single"/>
                   </w:rPr>
                   <w:t xml:space="preserve"> </w:t>
                 </w:r>
                 <w:r>
                   <w:rPr>
                     <w:rFonts w:asciiTheme="majorHAnsi" w:hAnsiTheme="majorHAnsi" w:cstheme="majorHAnsi"/>
-                    <w:u w:val="single"/>
                   </w:rPr>
-                  <w:t xml:space="preserve">Sevilla, </w:t>
-                </w:r>
-                <w:r>
-                  <w:rPr>
-                    <w:rFonts w:asciiTheme="majorHAnsi" w:hAnsiTheme="majorHAnsi" w:cstheme="majorHAnsi"/>
-                    <w:u w:val="single"/>
-                  </w:rPr>
-                  <w:t xml:space="preserve">26 </w:t>
+                  <w:t xml:space="preserve">Sevilla, 8 </w:t>
                 </w:r>
                 <w:proofErr w:type="spellStart"/>
                 <w:r>
                   <w:rPr>
                     <w:rFonts w:asciiTheme="majorHAnsi" w:hAnsiTheme="majorHAnsi" w:cstheme="majorHAnsi"/>
-                    <w:u w:val="single"/>
                   </w:rPr>
-                  <w:t>abril</w:t>
+                  <w:t>julio</w:t>
                 </w:r>
                 <w:proofErr w:type="spellEnd"/>
                 <w:r>
                   <w:rPr>
                     <w:rFonts w:asciiTheme="majorHAnsi" w:hAnsiTheme="majorHAnsi" w:cstheme="majorHAnsi"/>
-                    <w:u w:val="single"/>
                   </w:rPr>
                   <w:t xml:space="preserve"> 2024</w:t>
                 </w:r>
                 <w:r>
                   <w:rPr>
                     <w:rFonts w:asciiTheme="majorHAnsi" w:hAnsiTheme="majorHAnsi" w:cstheme="majorHAnsi"/>
-                    <w:u w:val="single"/>
                   </w:rPr>
                   <w:t xml:space="preserve"> </w:t>
                 </w:r>
               </w:sdtContent>
             </w:sdt>
+            <w:permEnd w:id="1153055796"/>
           </w:p>
         </w:tc>
       </w:tr>
@@ -605,6 +621,7 @@
         <w:rPr>
           <w:rFonts w:cstheme="majorHAnsi"/>
         </w:rPr>
+        <w:lastRenderedPageBreak/>
         <w:t>MANDATORY Deliverable D01: introduction</w:t>
       </w:r>
     </w:p>
@@ -810,6 +827,7 @@
         <w:t>” denotes your name/s.</w:t>
       </w:r>
     </w:p>
+    <w:permStart w:id="1497319053" w:edGrp="everyone"/>
     <w:p>
       <w:pPr>
         <w:pStyle w:val="Verdict"/>
@@ -838,7 +856,11 @@
         </w:sdtContent>
       </w:sdt>
       <w:r>
-        <w:t xml:space="preserve">    </w:t>
+        <w:t xml:space="preserve"> </w:t>
+      </w:r>
+      <w:permEnd w:id="1497319053"/>
+      <w:r>
+        <w:t xml:space="preserve">   </w:t>
       </w:r>
     </w:p>
     <w:p>
@@ -990,6 +1012,7 @@
         <w:rPr>
           <w:rFonts w:cstheme="majorHAnsi"/>
         </w:rPr>
+        <w:lastRenderedPageBreak/>
         <w:t xml:space="preserve">MANDATORY </w:t>
       </w:r>
       <w:r>
@@ -1136,6 +1159,7 @@
         <w:t xml:space="preserve"> with further information.</w:t>
       </w:r>
     </w:p>
+    <w:permStart w:id="2105352517" w:edGrp="everyone"/>
     <w:p>
       <w:pPr>
         <w:pStyle w:val="Gradercomments"/>
@@ -1153,16 +1177,17 @@
         <w:sdtEndPr/>
         <w:sdtContent>
           <w:r>
-            <w:t xml:space="preserve">  </w:t>
+            <w:t xml:space="preserve"> </w:t>
           </w:r>
           <w:r>
             <w:t>x</w:t>
           </w:r>
           <w:r>
-            <w:t xml:space="preserve">  </w:t>
+            <w:t xml:space="preserve">   </w:t>
           </w:r>
         </w:sdtContent>
       </w:sdt>
+      <w:permEnd w:id="2105352517"/>
       <w:r>
         <w:t xml:space="preserve">  </w:t>
       </w:r>
@@ -1381,6 +1406,7 @@
         <w:t xml:space="preserve"> with further information.</w:t>
       </w:r>
     </w:p>
+    <w:permStart w:id="2118584646" w:edGrp="everyone"/>
     <w:p>
       <w:pPr>
         <w:pStyle w:val="Verdict"/>
@@ -1398,16 +1424,17 @@
         <w:sdtEndPr/>
         <w:sdtContent>
           <w:r>
-            <w:t xml:space="preserve">  </w:t>
+            <w:t xml:space="preserve"> </w:t>
           </w:r>
           <w:r>
             <w:t>x</w:t>
           </w:r>
           <w:r>
-            <w:t xml:space="preserve">  </w:t>
+            <w:t xml:space="preserve">   </w:t>
           </w:r>
         </w:sdtContent>
       </w:sdt>
+      <w:permEnd w:id="2118584646"/>
       <w:r>
         <w:t xml:space="preserve">   </w:t>
       </w:r>
@@ -1522,6 +1549,7 @@
         <w:t>.</w:t>
       </w:r>
     </w:p>
+    <w:permStart w:id="677596162" w:edGrp="everyone"/>
     <w:p>
       <w:pPr>
         <w:pStyle w:val="Verdict"/>
@@ -1548,6 +1576,7 @@
           </w:r>
         </w:sdtContent>
       </w:sdt>
+      <w:permEnd w:id="677596162"/>
       <w:r>
         <w:t xml:space="preserve">   </w:t>
       </w:r>
@@ -1682,6 +1711,7 @@
         <w:t>”.</w:t>
       </w:r>
     </w:p>
+    <w:permStart w:id="401082545" w:edGrp="everyone"/>
     <w:p>
       <w:pPr>
         <w:pStyle w:val="Verdict"/>
@@ -1699,16 +1729,17 @@
         <w:sdtEndPr/>
         <w:sdtContent>
           <w:r>
-            <w:t xml:space="preserve">  </w:t>
+            <w:t xml:space="preserve"> </w:t>
           </w:r>
           <w:r>
             <w:t>x</w:t>
           </w:r>
           <w:r>
-            <w:t xml:space="preserve">  </w:t>
+            <w:t xml:space="preserve">   </w:t>
           </w:r>
         </w:sdtContent>
       </w:sdt>
+      <w:permEnd w:id="401082545"/>
     </w:p>
     <w:p>
       <w:pPr>
@@ -1758,6 +1789,7 @@
         <w:rPr>
           <w:rFonts w:cstheme="majorHAnsi"/>
         </w:rPr>
+        <w:lastRenderedPageBreak/>
         <w:t>MANDATORY Deliverable D03: implementing features</w:t>
       </w:r>
     </w:p>
@@ -1991,6 +2023,7 @@
         <w:t>mark must be, at least, “C”.</w:t>
       </w:r>
     </w:p>
+    <w:permStart w:id="1192252363" w:edGrp="everyone"/>
     <w:p>
       <w:pPr>
         <w:pStyle w:val="Verdict"/>
@@ -2018,6 +2051,7 @@
           </w:r>
         </w:sdtContent>
       </w:sdt>
+      <w:permEnd w:id="1192252363"/>
       <w:r>
         <w:t xml:space="preserve">    </w:t>
       </w:r>
@@ -2218,6 +2252,7 @@
         <w:t xml:space="preserve"> as long as it is not published.</w:t>
       </w:r>
     </w:p>
+    <w:permStart w:id="262241855" w:edGrp="everyone"/>
     <w:p>
       <w:pPr>
         <w:pStyle w:val="Verdict"/>
@@ -2245,6 +2280,7 @@
           </w:r>
         </w:sdtContent>
       </w:sdt>
+      <w:permEnd w:id="262241855"/>
       <w:r>
         <w:t xml:space="preserve">    </w:t>
       </w:r>
@@ -2319,6 +2355,7 @@
         <w:t>dashboards.</w:t>
       </w:r>
     </w:p>
+    <w:permStart w:id="1058292885" w:edGrp="everyone"/>
     <w:p>
       <w:pPr>
         <w:pStyle w:val="Verdict"/>
@@ -2345,6 +2382,7 @@
           </w:r>
         </w:sdtContent>
       </w:sdt>
+      <w:permEnd w:id="1058292885"/>
       <w:r>
         <w:t xml:space="preserve">   </w:t>
       </w:r>
@@ -2448,6 +2486,7 @@
         <w:rPr>
           <w:rFonts w:cstheme="majorHAnsi"/>
         </w:rPr>
+        <w:lastRenderedPageBreak/>
         <w:t>MANDATORY Deliverable D04: formal testing</w:t>
       </w:r>
     </w:p>
@@ -2560,6 +2599,7 @@
         <w:t>Produce a test suite for Requirements #6 and #7.</w:t>
       </w:r>
     </w:p>
+    <w:permStart w:id="463281310" w:edGrp="everyone"/>
     <w:p>
       <w:pPr>
         <w:pStyle w:val="Gradercomments"/>
@@ -2586,6 +2626,7 @@
           </w:r>
         </w:sdtContent>
       </w:sdt>
+      <w:permEnd w:id="463281310"/>
       <w:r>
         <w:t xml:space="preserve">   </w:t>
       </w:r>
@@ -2618,6 +2659,7 @@
         <w:t>Produce a testing report.</w:t>
       </w:r>
     </w:p>
+    <w:permStart w:id="917701212" w:edGrp="everyone"/>
     <w:p>
       <w:pPr>
         <w:pStyle w:val="Verdict"/>
@@ -2634,16 +2676,17 @@
         <w:sdtEndPr/>
         <w:sdtContent>
           <w:r>
-            <w:t xml:space="preserve"> </w:t>
+            <w:t xml:space="preserve">  </w:t>
           </w:r>
           <w:r>
             <w:t>x</w:t>
           </w:r>
           <w:r>
-            <w:t xml:space="preserve">   </w:t>
+            <w:t xml:space="preserve">  </w:t>
           </w:r>
         </w:sdtContent>
       </w:sdt>
+      <w:permEnd w:id="917701212"/>
       <w:r>
         <w:t xml:space="preserve">   </w:t>
       </w:r>
@@ -2674,6 +2717,7 @@
         <w:rPr>
           <w:rFonts w:cstheme="majorHAnsi"/>
         </w:rPr>
+        <w:lastRenderedPageBreak/>
         <w:t xml:space="preserve">SUPPLEMENTARY </w:t>
       </w:r>
       <w:r>
@@ -2822,6 +2866,7 @@
         <w:t>Produce an analysis report.</w:t>
       </w:r>
     </w:p>
+    <w:permStart w:id="559689581" w:edGrp="everyone"/>
     <w:p>
       <w:pPr>
         <w:pStyle w:val="Verdict"/>
@@ -2839,16 +2884,17 @@
         <w:sdtEndPr/>
         <w:sdtContent>
           <w:r>
-            <w:t xml:space="preserve">  </w:t>
+            <w:t xml:space="preserve"> </w:t>
           </w:r>
           <w:r>
             <w:t>x</w:t>
           </w:r>
           <w:r>
-            <w:t xml:space="preserve">  </w:t>
+            <w:t xml:space="preserve">   </w:t>
           </w:r>
         </w:sdtContent>
       </w:sdt>
+      <w:permEnd w:id="559689581"/>
       <w:r>
         <w:t xml:space="preserve">    </w:t>
       </w:r>
@@ -2873,6 +2919,7 @@
         <w:t>.</w:t>
       </w:r>
     </w:p>
+    <w:permStart w:id="366702156" w:edGrp="everyone"/>
     <w:p>
       <w:pPr>
         <w:pStyle w:val="Verdict"/>
@@ -2900,6 +2947,7 @@
           </w:r>
         </w:sdtContent>
       </w:sdt>
+      <w:permEnd w:id="366702156"/>
       <w:r>
         <w:t xml:space="preserve">    </w:t>
       </w:r>
@@ -2972,6 +3020,7 @@
         <w:rPr>
           <w:rFonts w:cstheme="majorHAnsi"/>
         </w:rPr>
+        <w:lastRenderedPageBreak/>
         <w:t xml:space="preserve">SUPPLEMENTARY </w:t>
       </w:r>
       <w:r>
@@ -3096,6 +3145,7 @@
         <w:t xml:space="preserve"> with further information.</w:t>
       </w:r>
     </w:p>
+    <w:permStart w:id="1688286707" w:edGrp="everyone"/>
     <w:p>
       <w:pPr>
         <w:pStyle w:val="Gradercomments"/>
@@ -3138,6 +3188,7 @@
           </w:r>
         </w:sdtContent>
       </w:sdt>
+      <w:permEnd w:id="1688286707"/>
       <w:r>
         <w:rPr>
           <w:lang w:val="en-US"/>
@@ -3266,6 +3317,7 @@
         <w:t>.</w:t>
       </w:r>
     </w:p>
+    <w:permStart w:id="837693927" w:edGrp="everyone"/>
     <w:p>
       <w:pPr>
         <w:pStyle w:val="Verdict"/>
@@ -3286,13 +3338,14 @@
             <w:t xml:space="preserve"> </w:t>
           </w:r>
           <w:r>
-            <w:t xml:space="preserve"> x</w:t>
-          </w:r>
-          <w:r>
-            <w:t xml:space="preserve">  </w:t>
+            <w:t>x</w:t>
+          </w:r>
+          <w:r>
+            <w:t xml:space="preserve">   </w:t>
           </w:r>
         </w:sdtContent>
       </w:sdt>
+      <w:permEnd w:id="837693927"/>
       <w:r>
         <w:t xml:space="preserve">   </w:t>
       </w:r>
@@ -3311,6 +3364,7 @@
         <w:t>Produce an analysis report.</w:t>
       </w:r>
     </w:p>
+    <w:permStart w:id="990064987" w:edGrp="everyone"/>
     <w:p>
       <w:pPr>
         <w:pStyle w:val="Verdict"/>
@@ -3328,16 +3382,17 @@
         <w:sdtEndPr/>
         <w:sdtContent>
           <w:r>
-            <w:t xml:space="preserve">  </w:t>
+            <w:t xml:space="preserve"> </w:t>
           </w:r>
           <w:r>
             <w:t>x</w:t>
           </w:r>
           <w:r>
-            <w:t xml:space="preserve">  </w:t>
+            <w:t xml:space="preserve">   </w:t>
           </w:r>
         </w:sdtContent>
       </w:sdt>
+      <w:permEnd w:id="990064987"/>
       <w:r>
         <w:t xml:space="preserve">   </w:t>
       </w:r>
@@ -3362,6 +3417,7 @@
         <w:t>.</w:t>
       </w:r>
     </w:p>
+    <w:permStart w:id="1107103812" w:edGrp="everyone"/>
     <w:p>
       <w:pPr>
         <w:pStyle w:val="Gradercomments"/>
@@ -3404,6 +3460,7 @@
           </w:r>
         </w:sdtContent>
       </w:sdt>
+      <w:permEnd w:id="1107103812"/>
       <w:r>
         <w:rPr>
           <w:lang w:val="en-US"/>
@@ -3432,6 +3489,7 @@
         <w:rPr>
           <w:rFonts w:cstheme="majorHAnsi"/>
         </w:rPr>
+        <w:lastRenderedPageBreak/>
         <w:t xml:space="preserve">SUPPLEMENTARY </w:t>
       </w:r>
       <w:r>
@@ -3527,6 +3585,7 @@
         <w:t>.</w:t>
       </w:r>
     </w:p>
+    <w:permStart w:id="1327446948" w:edGrp="everyone"/>
     <w:p>
       <w:pPr>
         <w:pStyle w:val="Gradercomments"/>
@@ -3553,6 +3612,7 @@
           </w:r>
         </w:sdtContent>
       </w:sdt>
+      <w:permEnd w:id="1327446948"/>
       <w:r>
         <w:t xml:space="preserve">   </w:t>
       </w:r>
@@ -3599,6 +3659,7 @@
         <w:t>Update their profiles.</w:t>
       </w:r>
     </w:p>
+    <w:permStart w:id="419696100" w:edGrp="everyone"/>
     <w:p>
       <w:pPr>
         <w:pStyle w:val="Verdict"/>
@@ -3625,6 +3686,7 @@
           </w:r>
         </w:sdtContent>
       </w:sdt>
+      <w:permEnd w:id="419696100"/>
       <w:r>
         <w:t xml:space="preserve">   </w:t>
       </w:r>
@@ -3795,6 +3857,7 @@
         <w:t>).</w:t>
       </w:r>
     </w:p>
+    <w:permStart w:id="220290367" w:edGrp="everyone"/>
     <w:p>
       <w:pPr>
         <w:pStyle w:val="Verdict"/>
@@ -3812,10 +3875,17 @@
         <w:sdtEndPr/>
         <w:sdtContent>
           <w:r>
-            <w:t xml:space="preserve">    </w:t>
+            <w:t xml:space="preserve">  </w:t>
+          </w:r>
+          <w:r>
+            <w:t>x</w:t>
+          </w:r>
+          <w:r>
+            <w:t xml:space="preserve">  </w:t>
           </w:r>
         </w:sdtContent>
       </w:sdt>
+      <w:permEnd w:id="220290367"/>
       <w:r>
         <w:t xml:space="preserve">    </w:t>
       </w:r>
@@ -3905,6 +3975,7 @@
         <w:t>Produce an analysis report.</w:t>
       </w:r>
     </w:p>
+    <w:permStart w:id="875517324" w:edGrp="everyone"/>
     <w:p>
       <w:pPr>
         <w:pStyle w:val="Verdict"/>
@@ -3926,6 +3997,7 @@
           </w:r>
         </w:sdtContent>
       </w:sdt>
+      <w:permEnd w:id="875517324"/>
       <w:r>
         <w:t xml:space="preserve">    </w:t>
       </w:r>
@@ -3950,6 +4022,7 @@
         <w:t>.</w:t>
       </w:r>
     </w:p>
+    <w:permStart w:id="1521429715" w:edGrp="everyone"/>
     <w:p>
       <w:pPr>
         <w:pStyle w:val="Gradercomments"/>
@@ -3970,6 +4043,7 @@
           </w:r>
         </w:sdtContent>
       </w:sdt>
+      <w:permEnd w:id="1521429715"/>
       <w:r>
         <w:t xml:space="preserve">   </w:t>
       </w:r>
@@ -3988,6 +4062,7 @@
         <w:t>Produce a lint report.</w:t>
       </w:r>
     </w:p>
+    <w:permStart w:id="1045178982" w:edGrp="everyone"/>
     <w:p>
       <w:pPr>
         <w:pStyle w:val="Verdict"/>
@@ -4015,6 +4090,7 @@
           </w:r>
         </w:sdtContent>
       </w:sdt>
+      <w:permEnd w:id="1045178982"/>
       <w:r>
         <w:t xml:space="preserve">    </w:t>
       </w:r>
@@ -4034,6 +4110,7 @@
         <w:rPr>
           <w:rFonts w:cstheme="majorHAnsi"/>
         </w:rPr>
+        <w:lastRenderedPageBreak/>
         <w:t xml:space="preserve">SUPPLEMENTARY </w:t>
       </w:r>
       <w:r>
@@ -4179,6 +4256,7 @@
         <w:t>Produce an analysis report.</w:t>
       </w:r>
     </w:p>
+    <w:permStart w:id="443882504" w:edGrp="everyone"/>
     <w:p>
       <w:pPr>
         <w:pStyle w:val="Verdict"/>
@@ -4200,6 +4278,7 @@
           </w:r>
         </w:sdtContent>
       </w:sdt>
+      <w:permEnd w:id="443882504"/>
       <w:r>
         <w:t xml:space="preserve">   </w:t>
       </w:r>
@@ -4224,6 +4303,7 @@
         <w:t>.</w:t>
       </w:r>
     </w:p>
+    <w:permStart w:id="2065513652" w:edGrp="everyone"/>
     <w:p>
       <w:pPr>
         <w:pStyle w:val="Verdict"/>
@@ -4245,6 +4325,7 @@
           </w:r>
         </w:sdtContent>
       </w:sdt>
+      <w:permEnd w:id="2065513652"/>
       <w:r>
         <w:t xml:space="preserve">   </w:t>
       </w:r>
@@ -6180,10 +6261,8 @@
   </w:compat>
   <w:rsids>
     <w:rsidRoot w:val="00E73661"/>
-    <w:rsid w:val="00017CB9"/>
-    <w:rsid w:val="00C34AE9"/>
+    <w:rsid w:val="00C00051"/>
     <w:rsid w:val="00E73661"/>
-    <w:rsid w:val="00F90B9F"/>
   </w:rsids>
   <m:mathPr>
     <m:mathFont m:val="Cambria Math"/>

</xml_diff>